<commit_message>
(feat) penyesuaian layout edit di pasca-penindakan, cetakan surat BAST-Pemilik, BAST-Instansi, BAST-Penyidik, dan surat LPT.(14/01/2025)
</commit_message>
<xml_diff>
--- a/resources/templates/Dokpenindakan/pasca-penindakan/surat-bast-instansi-lain.docx
+++ b/resources/templates/Dokpenindakan/pasca-penindakan/surat-bast-instansi-lain.docx
@@ -355,7 +355,7 @@
         <w:rPr>
           <w:rFonts w:ascii="Arial" w:eastAsia="Times New Roman" w:hAnsi="Arial" w:cs="Arial"/>
         </w:rPr>
-        <w:t>${tahun_bast_instansi}</w:t>
+        <w:t>${tahun_instansi}</w:t>
       </w:r>
     </w:p>
     <w:p>
@@ -387,26 +387,20 @@
         <w:rPr>
           <w:rFonts w:ascii="Arial" w:eastAsia="Times New Roman" w:hAnsi="Arial" w:cs="Arial"/>
         </w:rPr>
-        <w:t xml:space="preserve"> Selasa </w:t>
+        <w:t xml:space="preserve"> </w:t>
       </w:r>
       <w:r>
         <w:rPr>
           <w:rFonts w:ascii="Arial" w:eastAsia="Times New Roman" w:hAnsi="Arial" w:cs="Arial"/>
         </w:rPr>
-        <w:t>tanggal</w:t>
-      </w:r>
-      <w:r>
-        <w:rPr>
-          <w:rFonts w:ascii="Arial" w:eastAsia="Times New Roman" w:hAnsi="Arial" w:cs="Arial"/>
-        </w:rPr>
-        <w:t xml:space="preserve"> 02 (dua) bulan April tahun 2024</w:t>
+        <w:t xml:space="preserve">${formatBastInstansi} </w:t>
       </w:r>
       <w:r>
         <w:rPr>
           <w:rFonts w:ascii="Arial" w:eastAsia="Times New Roman" w:hAnsi="Arial" w:cs="Arial"/>
           <w:lang w:val="en-ID"/>
         </w:rPr>
-        <w:t xml:space="preserve"> Saya/Kami* yang bertanda tangan di bawah bertindak untuk/</w:t>
+        <w:t>Saya/Kami* yang bertanda tangan di bawah bertindak untuk/</w:t>
       </w:r>
       <w:r>
         <w:rPr>
@@ -2526,6 +2520,7 @@
                 <w:szCs w:val="24"/>
                 <w:lang w:val="sv-SE"/>
               </w:rPr>
+              <w:lastRenderedPageBreak/>
               <w:t>${</w:t>
             </w:r>
             <w:r>
@@ -2739,6 +2734,7 @@
                 <w:szCs w:val="24"/>
                 <w:lang w:val="sv-SE"/>
               </w:rPr>
+              <w:lastRenderedPageBreak/>
               <w:t>${</w:t>
             </w:r>
             <w:r>

</xml_diff>